<commit_message>
updated the project doc again
</commit_message>
<xml_diff>
--- a/TTH Team 2 Project 1 Proposal.docx
+++ b/TTH Team 2 Project 1 Proposal.docx
@@ -211,26 +211,32 @@
         <w:ind w:left="720"/>
       </w:pPr>
       <w:r>
-        <w:t xml:space="preserve">Stock Prices – Crime Rates – Airport Traffic </w:t>
-      </w:r>
-      <w:r>
-        <w:t>– areas affected by government employment</w:t>
-      </w:r>
-      <w:r>
-        <w:t xml:space="preserve"> – approval ratings for the President, the house &amp; senate</w:t>
-      </w:r>
-    </w:p>
-    <w:p>
-      <w:pPr>
-        <w:ind w:firstLine="720"/>
-      </w:pPr>
-      <w:r>
-        <w:t>We plan to pull these data sets from Kag</w:t>
+        <w:t xml:space="preserve">Stock Prices </w:t>
+      </w:r>
+      <w:r>
+        <w:t>(Yahoo Finance</w:t>
       </w:r>
       <w:bookmarkStart w:id="0" w:name="_GoBack"/>
       <w:bookmarkEnd w:id="0"/>
       <w:r>
-        <w:t xml:space="preserve">gle, Data.gov, and the </w:t>
+        <w:t xml:space="preserve">) </w:t>
+      </w:r>
+      <w:r>
+        <w:t xml:space="preserve">– Crime Rates – Airport Traffic </w:t>
+      </w:r>
+      <w:r>
+        <w:t>– areas affected by government employment</w:t>
+      </w:r>
+      <w:r>
+        <w:t xml:space="preserve"> – approval ratings for the President, the house &amp; senate</w:t>
+      </w:r>
+    </w:p>
+    <w:p>
+      <w:pPr>
+        <w:ind w:firstLine="720"/>
+      </w:pPr>
+      <w:r>
+        <w:t xml:space="preserve">We plan to pull these data sets from Kaggle, Data.gov, and the </w:t>
       </w:r>
       <w:r>
         <w:t>N</w:t>

</xml_diff>